<commit_message>
Add Models Document to the Project Modified the Model Document Missing the Infomration we are requered to get out of the data storage
</commit_message>
<xml_diff>
--- a/Модели.docx
+++ b/Модели.docx
@@ -1,6 +1,6 @@
 
 <file path=word/document.xml><?xml version="1.0" encoding="utf-8"?>
-<w:document xmlns:wpc="http://schemas.microsoft.com/office/word/2010/wordprocessingCanvas" xmlns:cx="http://schemas.microsoft.com/office/drawing/2014/chartex" xmlns:mc="http://schemas.openxmlformats.org/markup-compatibility/2006" xmlns:o="urn:schemas-microsoft-com:office:office" xmlns:r="http://schemas.openxmlformats.org/officeDocument/2006/relationships" xmlns:m="http://schemas.openxmlformats.org/officeDocument/2006/math" xmlns:v="urn:schemas-microsoft-com:vml" xmlns:wp14="http://schemas.microsoft.com/office/word/2010/wordprocessingDrawing" xmlns:wp="http://schemas.openxmlformats.org/drawingml/2006/wordprocessingDrawing" xmlns:w10="urn:schemas-microsoft-com:office:word" xmlns:w="http://schemas.openxmlformats.org/wordprocessingml/2006/main" xmlns:w14="http://schemas.microsoft.com/office/word/2010/wordml" xmlns:w15="http://schemas.microsoft.com/office/word/2012/wordml" xmlns:w16se="http://schemas.microsoft.com/office/word/2015/wordml/symex" xmlns:wpg="http://schemas.microsoft.com/office/word/2010/wordprocessingGroup" xmlns:wpi="http://schemas.microsoft.com/office/word/2010/wordprocessingInk" xmlns:wne="http://schemas.microsoft.com/office/word/2006/wordml" xmlns:wps="http://schemas.microsoft.com/office/word/2010/wordprocessingShape" mc:Ignorable="w14 w15 w16se wp14">
+<w:document xmlns:wpc="http://schemas.microsoft.com/office/word/2010/wordprocessingCanvas" xmlns:cx="http://schemas.microsoft.com/office/drawing/2014/chartex" xmlns:cx1="http://schemas.microsoft.com/office/drawing/2015/9/8/chartex" xmlns:cx2="http://schemas.microsoft.com/office/drawing/2015/10/21/chartex" xmlns:cx3="http://schemas.microsoft.com/office/drawing/2016/5/9/chartex" xmlns:cx4="http://schemas.microsoft.com/office/drawing/2016/5/10/chartex" xmlns:cx5="http://schemas.microsoft.com/office/drawing/2016/5/11/chartex" xmlns:cx6="http://schemas.microsoft.com/office/drawing/2016/5/12/chartex" xmlns:cx7="http://schemas.microsoft.com/office/drawing/2016/5/13/chartex" xmlns:cx8="http://schemas.microsoft.com/office/drawing/2016/5/14/chartex" xmlns:mc="http://schemas.openxmlformats.org/markup-compatibility/2006" xmlns:aink="http://schemas.microsoft.com/office/drawing/2016/ink" xmlns:am3d="http://schemas.microsoft.com/office/drawing/2017/model3d" xmlns:o="urn:schemas-microsoft-com:office:office" xmlns:r="http://schemas.openxmlformats.org/officeDocument/2006/relationships" xmlns:m="http://schemas.openxmlformats.org/officeDocument/2006/math" xmlns:v="urn:schemas-microsoft-com:vml" xmlns:wp14="http://schemas.microsoft.com/office/word/2010/wordprocessingDrawing" xmlns:wp="http://schemas.openxmlformats.org/drawingml/2006/wordprocessingDrawing" xmlns:w10="urn:schemas-microsoft-com:office:word" xmlns:w="http://schemas.openxmlformats.org/wordprocessingml/2006/main" xmlns:w14="http://schemas.microsoft.com/office/word/2010/wordml" xmlns:w15="http://schemas.microsoft.com/office/word/2012/wordml" xmlns:w16cex="http://schemas.microsoft.com/office/word/2018/wordml/cex" xmlns:w16cid="http://schemas.microsoft.com/office/word/2016/wordml/cid" xmlns:w16="http://schemas.microsoft.com/office/word/2018/wordml" xmlns:w16se="http://schemas.microsoft.com/office/word/2015/wordml/symex" xmlns:wpg="http://schemas.microsoft.com/office/word/2010/wordprocessingGroup" xmlns:wpi="http://schemas.microsoft.com/office/word/2010/wordprocessingInk" xmlns:wne="http://schemas.microsoft.com/office/word/2006/wordml" xmlns:wps="http://schemas.microsoft.com/office/word/2010/wordprocessingShape" mc:Ignorable="w14 w15 w16se w16cid w16 w16cex wp14">
   <w:body>
     <w:p>
       <w:pPr>
@@ -14,22 +14,17 @@
     </w:p>
     <w:p>
       <w:pPr>
-        <w:pStyle w:val="a3"/>
+        <w:pStyle w:val="ListParagraph"/>
         <w:numPr>
           <w:ilvl w:val="0"/>
           <w:numId w:val="2"/>
         </w:numPr>
       </w:pPr>
-      <w:proofErr w:type="spellStart"/>
       <w:r>
         <w:t>Поставщик</w:t>
       </w:r>
       <w:r>
-        <w:t>:Фамилия</w:t>
-      </w:r>
-      <w:proofErr w:type="spellEnd"/>
-      <w:r>
-        <w:t xml:space="preserve">, Имя, Отчество(или организация), Сырье(скорее всего зависимость </w:t>
+        <w:t xml:space="preserve">:Фамилия, Имя, Отчество(или организация), Сырье(скорее всего зависимость </w:t>
       </w:r>
       <w:r>
         <w:rPr>
@@ -43,165 +38,741 @@
     </w:p>
     <w:p>
       <w:pPr>
-        <w:pStyle w:val="a3"/>
+        <w:pStyle w:val="ListParagraph"/>
         <w:numPr>
           <w:ilvl w:val="0"/>
           <w:numId w:val="2"/>
         </w:numPr>
       </w:pPr>
-      <w:proofErr w:type="spellStart"/>
-      <w:proofErr w:type="gramStart"/>
       <w:r>
         <w:t>Покупатель</w:t>
       </w:r>
       <w:r>
-        <w:t>:Фамилия</w:t>
-      </w:r>
-      <w:proofErr w:type="spellEnd"/>
-      <w:proofErr w:type="gramEnd"/>
-      <w:r>
-        <w:t>, Имя, Отчество(или организация), продукция(какую собирается покупать или купил), количество продукции которую купит ,контактные данные.</w:t>
-      </w:r>
-    </w:p>
-    <w:p>
-      <w:pPr>
-        <w:pStyle w:val="a3"/>
+        <w:t>:Фамилия, Имя, Отчество(или организация), продукция(какую собирается покупать или купил), количество продукции которую купит ,контактные данные.</w:t>
+      </w:r>
+    </w:p>
+    <w:p>
+      <w:pPr>
+        <w:pStyle w:val="ListParagraph"/>
         <w:numPr>
           <w:ilvl w:val="0"/>
           <w:numId w:val="2"/>
         </w:numPr>
       </w:pPr>
-      <w:proofErr w:type="spellStart"/>
-      <w:proofErr w:type="gramStart"/>
       <w:r>
         <w:t>Сырьё</w:t>
       </w:r>
       <w:r>
-        <w:t>:Тип</w:t>
-      </w:r>
-      <w:proofErr w:type="spellEnd"/>
-      <w:proofErr w:type="gramEnd"/>
-      <w:r>
-        <w:t xml:space="preserve"> сырья, количество сырья на фабрике</w:t>
-      </w:r>
-    </w:p>
-    <w:p>
-      <w:pPr>
-        <w:pStyle w:val="a3"/>
+        <w:t>:Тип сырья, количество сырья на фабрике</w:t>
+      </w:r>
+    </w:p>
+    <w:p>
+      <w:pPr>
+        <w:pStyle w:val="ListParagraph"/>
         <w:numPr>
           <w:ilvl w:val="0"/>
           <w:numId w:val="2"/>
         </w:numPr>
       </w:pPr>
       <w:r>
-        <w:t xml:space="preserve">Затраты на </w:t>
-      </w:r>
-      <w:proofErr w:type="spellStart"/>
-      <w:proofErr w:type="gramStart"/>
-      <w:r>
-        <w:t>изготовление</w:t>
-      </w:r>
-      <w:r>
-        <w:t>:Сколько</w:t>
-      </w:r>
-      <w:proofErr w:type="spellEnd"/>
-      <w:proofErr w:type="gramEnd"/>
-      <w:r>
-        <w:t xml:space="preserve"> сырья на изготовление каждого типа продукции, сколько времени уходит на изготовление, затраты на электричество(нужно ли </w:t>
-      </w:r>
-      <w:proofErr w:type="spellStart"/>
-      <w:r>
-        <w:t>хз</w:t>
-      </w:r>
-      <w:proofErr w:type="spellEnd"/>
-      <w:r>
-        <w:t>)</w:t>
-      </w:r>
-    </w:p>
-    <w:p>
-      <w:pPr>
-        <w:pStyle w:val="a3"/>
+        <w:t>Затраты на изготовление</w:t>
+      </w:r>
+      <w:r>
+        <w:t>:Сколько сырья на изготовление каждого типа продукции, сколько времени уходит на изготовление, затраты на электричество(нужно ли хз)</w:t>
+      </w:r>
+    </w:p>
+    <w:p>
+      <w:pPr>
+        <w:pStyle w:val="ListParagraph"/>
         <w:numPr>
           <w:ilvl w:val="0"/>
           <w:numId w:val="2"/>
         </w:numPr>
-      </w:pPr>
-      <w:r>
-        <w:t xml:space="preserve">Продажа </w:t>
-      </w:r>
-      <w:proofErr w:type="spellStart"/>
-      <w:proofErr w:type="gramStart"/>
-      <w:r>
-        <w:t>продукции</w:t>
-      </w:r>
-      <w:r>
-        <w:t>:Количество</w:t>
-      </w:r>
-      <w:proofErr w:type="spellEnd"/>
-      <w:proofErr w:type="gramEnd"/>
-      <w:r>
-        <w:t xml:space="preserve"> проданной продукции каждого типа, </w:t>
-      </w:r>
-      <w:proofErr w:type="spellStart"/>
-      <w:r>
-        <w:t>имена:кому</w:t>
-      </w:r>
-      <w:proofErr w:type="spellEnd"/>
-      <w:r>
-        <w:t xml:space="preserve"> продали и адреса</w:t>
-      </w:r>
-    </w:p>
-    <w:p>
-      <w:pPr>
-        <w:pStyle w:val="a3"/>
+        <w:rPr>
+          <w:highlight w:val="yellow"/>
+        </w:rPr>
+      </w:pPr>
+      <w:r>
+        <w:rPr>
+          <w:highlight w:val="yellow"/>
+        </w:rPr>
+        <w:t>Продажа продукции</w:t>
+      </w:r>
+      <w:r>
+        <w:rPr>
+          <w:highlight w:val="yellow"/>
+        </w:rPr>
+        <w:t>:Количество проданной продукции каждого типа, имена:кому продали и адреса</w:t>
+      </w:r>
+    </w:p>
+    <w:p>
+      <w:pPr>
+        <w:pStyle w:val="ListParagraph"/>
         <w:numPr>
           <w:ilvl w:val="0"/>
           <w:numId w:val="2"/>
         </w:numPr>
       </w:pPr>
-      <w:r>
-        <w:t xml:space="preserve">Тип </w:t>
-      </w:r>
-      <w:proofErr w:type="spellStart"/>
-      <w:proofErr w:type="gramStart"/>
-      <w:r>
-        <w:t>продукции:Разные</w:t>
-      </w:r>
-      <w:proofErr w:type="spellEnd"/>
-      <w:proofErr w:type="gramEnd"/>
-      <w:r>
-        <w:t xml:space="preserve"> виды кондитерских изделий</w:t>
-      </w:r>
-    </w:p>
-    <w:p>
-      <w:pPr>
-        <w:pStyle w:val="a3"/>
+    </w:p>
+    <w:p>
+      <w:pPr>
+        <w:pStyle w:val="ListParagraph"/>
         <w:numPr>
           <w:ilvl w:val="0"/>
           <w:numId w:val="2"/>
         </w:numPr>
       </w:pPr>
       <w:r>
-        <w:t xml:space="preserve">Количество созданной </w:t>
-      </w:r>
-      <w:proofErr w:type="spellStart"/>
-      <w:proofErr w:type="gramStart"/>
-      <w:r>
-        <w:t>продукции</w:t>
+        <w:t>Тип продукции:Разные виды кондитерских изделий</w:t>
+      </w:r>
+    </w:p>
+    <w:p>
+      <w:pPr>
+        <w:pStyle w:val="ListParagraph"/>
+        <w:numPr>
+          <w:ilvl w:val="0"/>
+          <w:numId w:val="2"/>
+        </w:numPr>
+      </w:pPr>
+      <w:r>
+        <w:t>Количество созданной продукции</w:t>
       </w:r>
       <w:r>
         <w:t>:</w:t>
       </w:r>
       <w:r>
-        <w:t>Тип</w:t>
-      </w:r>
-      <w:proofErr w:type="spellEnd"/>
-      <w:proofErr w:type="gramEnd"/>
-      <w:r>
-        <w:t xml:space="preserve"> созданного изделия, количество созданного.</w:t>
+        <w:t>Тип созданного изделия, количество созданного.</w:t>
+      </w:r>
+    </w:p>
+    <w:p/>
+    <w:p>
+      <w:pPr>
+        <w:rPr>
+          <w:lang w:val="en-US"/>
+        </w:rPr>
+      </w:pPr>
+      <w:r>
+        <w:rPr>
+          <w:lang w:val="en-US"/>
+        </w:rPr>
+        <w:t>For English speaking people:</w:t>
+      </w:r>
+    </w:p>
+    <w:p>
+      <w:pPr>
+        <w:rPr>
+          <w:lang w:val="en-US"/>
+        </w:rPr>
+      </w:pPr>
+      <w:r>
+        <w:rPr>
+          <w:lang w:val="en-US"/>
+        </w:rPr>
+        <w:t>TO DO : Create own Model for Contact.</w:t>
+      </w:r>
+    </w:p>
+    <w:p>
+      <w:pPr>
+        <w:pStyle w:val="ListParagraph"/>
+        <w:numPr>
+          <w:ilvl w:val="0"/>
+          <w:numId w:val="4"/>
+        </w:numPr>
+        <w:rPr>
+          <w:lang w:val="en-US"/>
+        </w:rPr>
+      </w:pPr>
+      <w:r>
+        <w:rPr>
+          <w:lang w:val="en-US"/>
+        </w:rPr>
+        <w:t>Customer:</w:t>
+      </w:r>
+    </w:p>
+    <w:p>
+      <w:pPr>
+        <w:pStyle w:val="ListParagraph"/>
+        <w:numPr>
+          <w:ilvl w:val="1"/>
+          <w:numId w:val="4"/>
+        </w:numPr>
+        <w:rPr>
+          <w:lang w:val="en-US"/>
+        </w:rPr>
+      </w:pPr>
+      <w:r>
+        <w:rPr>
+          <w:lang w:val="en-US"/>
+        </w:rPr>
+        <w:t>Int : ID</w:t>
+      </w:r>
+    </w:p>
+    <w:p>
+      <w:pPr>
+        <w:pStyle w:val="ListParagraph"/>
+        <w:numPr>
+          <w:ilvl w:val="1"/>
+          <w:numId w:val="4"/>
+        </w:numPr>
+        <w:rPr>
+          <w:lang w:val="en-US"/>
+        </w:rPr>
+      </w:pPr>
+      <w:r>
+        <w:rPr>
+          <w:lang w:val="en-US"/>
+        </w:rPr>
+        <w:t>String : Name</w:t>
+      </w:r>
+    </w:p>
+    <w:p>
+      <w:pPr>
+        <w:pStyle w:val="ListParagraph"/>
+        <w:numPr>
+          <w:ilvl w:val="1"/>
+          <w:numId w:val="4"/>
+        </w:numPr>
+        <w:rPr>
+          <w:lang w:val="en-US"/>
+        </w:rPr>
+      </w:pPr>
+      <w:r>
+        <w:rPr>
+          <w:lang w:val="en-US"/>
+        </w:rPr>
+        <w:t>Navigation List Products : Purchased</w:t>
+      </w:r>
+    </w:p>
+    <w:p>
+      <w:pPr>
+        <w:pStyle w:val="ListParagraph"/>
+        <w:numPr>
+          <w:ilvl w:val="1"/>
+          <w:numId w:val="4"/>
+        </w:numPr>
+        <w:rPr>
+          <w:lang w:val="en-US"/>
+        </w:rPr>
+      </w:pPr>
+      <w:r>
+        <w:rPr>
+          <w:lang w:val="en-US"/>
+        </w:rPr>
+        <w:t>Navigation List Products : Orders</w:t>
+      </w:r>
+    </w:p>
+    <w:p>
+      <w:pPr>
+        <w:pStyle w:val="ListParagraph"/>
+        <w:numPr>
+          <w:ilvl w:val="1"/>
+          <w:numId w:val="4"/>
+        </w:numPr>
+        <w:rPr>
+          <w:lang w:val="en-US"/>
+        </w:rPr>
+      </w:pPr>
+      <w:r>
+        <w:rPr>
+          <w:lang w:val="en-US"/>
+        </w:rPr>
+        <w:t>String : Contact</w:t>
+      </w:r>
+    </w:p>
+    <w:p>
+      <w:pPr>
+        <w:pStyle w:val="ListParagraph"/>
+        <w:numPr>
+          <w:ilvl w:val="0"/>
+          <w:numId w:val="4"/>
+        </w:numPr>
+        <w:rPr>
+          <w:lang w:val="en-US"/>
+        </w:rPr>
+      </w:pPr>
+      <w:r>
+        <w:rPr>
+          <w:lang w:val="en-US"/>
+        </w:rPr>
+        <w:t>RawMaterials:</w:t>
+      </w:r>
+    </w:p>
+    <w:p>
+      <w:pPr>
+        <w:pStyle w:val="ListParagraph"/>
+        <w:numPr>
+          <w:ilvl w:val="1"/>
+          <w:numId w:val="4"/>
+        </w:numPr>
+        <w:rPr>
+          <w:lang w:val="en-US"/>
+        </w:rPr>
+      </w:pPr>
+      <w:r>
+        <w:rPr>
+          <w:lang w:val="en-US"/>
+        </w:rPr>
+        <w:t>Int : ID</w:t>
+      </w:r>
+    </w:p>
+    <w:p>
+      <w:pPr>
+        <w:pStyle w:val="ListParagraph"/>
+        <w:numPr>
+          <w:ilvl w:val="1"/>
+          <w:numId w:val="4"/>
+        </w:numPr>
+        <w:rPr>
+          <w:lang w:val="en-US"/>
+        </w:rPr>
+      </w:pPr>
+      <w:r>
+        <w:rPr>
+          <w:lang w:val="en-US"/>
+        </w:rPr>
+        <w:t>String : name</w:t>
+      </w:r>
+    </w:p>
+    <w:p>
+      <w:pPr>
+        <w:pStyle w:val="ListParagraph"/>
+        <w:numPr>
+          <w:ilvl w:val="1"/>
+          <w:numId w:val="4"/>
+        </w:numPr>
+        <w:rPr>
+          <w:lang w:val="en-US"/>
+        </w:rPr>
+      </w:pPr>
+      <w:r>
+        <w:rPr>
+          <w:lang w:val="en-US"/>
+        </w:rPr>
+        <w:t>Double : Amount</w:t>
+      </w:r>
+    </w:p>
+    <w:p>
+      <w:pPr>
+        <w:pStyle w:val="ListParagraph"/>
+        <w:numPr>
+          <w:ilvl w:val="0"/>
+          <w:numId w:val="4"/>
+        </w:numPr>
+        <w:rPr>
+          <w:lang w:val="en-US"/>
+        </w:rPr>
+      </w:pPr>
+      <w:r>
+        <w:rPr>
+          <w:lang w:val="en-US"/>
+        </w:rPr>
+        <w:t>Assortment:</w:t>
+      </w:r>
+    </w:p>
+    <w:p>
+      <w:pPr>
+        <w:pStyle w:val="ListParagraph"/>
+        <w:numPr>
+          <w:ilvl w:val="1"/>
+          <w:numId w:val="4"/>
+        </w:numPr>
+        <w:rPr>
+          <w:lang w:val="en-US"/>
+        </w:rPr>
+      </w:pPr>
+      <w:r>
+        <w:rPr>
+          <w:lang w:val="en-US"/>
+        </w:rPr>
+        <w:t>Int : ID</w:t>
+      </w:r>
+    </w:p>
+    <w:p>
+      <w:pPr>
+        <w:pStyle w:val="ListParagraph"/>
+        <w:numPr>
+          <w:ilvl w:val="1"/>
+          <w:numId w:val="4"/>
+        </w:numPr>
+        <w:rPr>
+          <w:lang w:val="en-US"/>
+        </w:rPr>
+      </w:pPr>
+      <w:r>
+        <w:rPr>
+          <w:lang w:val="en-US"/>
+        </w:rPr>
+        <w:t>Product : Product</w:t>
+      </w:r>
+    </w:p>
+    <w:p>
+      <w:pPr>
+        <w:pStyle w:val="ListParagraph"/>
+        <w:numPr>
+          <w:ilvl w:val="1"/>
+          <w:numId w:val="4"/>
+        </w:numPr>
+        <w:rPr>
+          <w:lang w:val="en-US"/>
+        </w:rPr>
+      </w:pPr>
+      <w:r>
+        <w:rPr>
+          <w:lang w:val="en-US"/>
+        </w:rPr>
+        <w:t>Int : In</w:t>
       </w:r>
       <w:bookmarkStart w:id="0" w:name="_GoBack"/>
       <w:bookmarkEnd w:id="0"/>
+      <w:r>
+        <w:rPr>
+          <w:lang w:val="en-US"/>
+        </w:rPr>
+        <w:t>Assortment</w:t>
+      </w:r>
+    </w:p>
+    <w:p>
+      <w:pPr>
+        <w:pStyle w:val="ListParagraph"/>
+        <w:numPr>
+          <w:ilvl w:val="0"/>
+          <w:numId w:val="4"/>
+        </w:numPr>
+        <w:rPr>
+          <w:lang w:val="en-US"/>
+        </w:rPr>
+      </w:pPr>
+      <w:r>
+        <w:rPr>
+          <w:lang w:val="en-US"/>
+        </w:rPr>
+        <w:t>Product:</w:t>
+      </w:r>
+    </w:p>
+    <w:p>
+      <w:pPr>
+        <w:pStyle w:val="ListParagraph"/>
+        <w:numPr>
+          <w:ilvl w:val="1"/>
+          <w:numId w:val="4"/>
+        </w:numPr>
+        <w:rPr>
+          <w:lang w:val="en-US"/>
+        </w:rPr>
+      </w:pPr>
+      <w:r>
+        <w:rPr>
+          <w:lang w:val="en-US"/>
+        </w:rPr>
+        <w:t>Int :ID</w:t>
+      </w:r>
+    </w:p>
+    <w:p>
+      <w:pPr>
+        <w:pStyle w:val="ListParagraph"/>
+        <w:numPr>
+          <w:ilvl w:val="1"/>
+          <w:numId w:val="4"/>
+        </w:numPr>
+        <w:rPr>
+          <w:lang w:val="en-US"/>
+        </w:rPr>
+      </w:pPr>
+      <w:r>
+        <w:rPr>
+          <w:lang w:val="en-US"/>
+        </w:rPr>
+        <w:t>String : Name</w:t>
+      </w:r>
+    </w:p>
+    <w:p>
+      <w:pPr>
+        <w:pStyle w:val="ListParagraph"/>
+        <w:numPr>
+          <w:ilvl w:val="1"/>
+          <w:numId w:val="4"/>
+        </w:numPr>
+        <w:rPr>
+          <w:lang w:val="en-US"/>
+        </w:rPr>
+      </w:pPr>
+      <w:r>
+        <w:rPr>
+          <w:lang w:val="en-US"/>
+        </w:rPr>
+        <w:t>Double : Amount</w:t>
+      </w:r>
+    </w:p>
+    <w:p>
+      <w:pPr>
+        <w:pStyle w:val="ListParagraph"/>
+        <w:numPr>
+          <w:ilvl w:val="1"/>
+          <w:numId w:val="4"/>
+        </w:numPr>
+        <w:rPr>
+          <w:lang w:val="en-US"/>
+        </w:rPr>
+      </w:pPr>
+      <w:r>
+        <w:rPr>
+          <w:lang w:val="en-US"/>
+        </w:rPr>
+        <w:t>TimeStamp : PerapationDuration</w:t>
+      </w:r>
+    </w:p>
+    <w:p>
+      <w:pPr>
+        <w:pStyle w:val="ListParagraph"/>
+        <w:numPr>
+          <w:ilvl w:val="1"/>
+          <w:numId w:val="4"/>
+        </w:numPr>
+        <w:rPr>
+          <w:lang w:val="en-US"/>
+        </w:rPr>
+      </w:pPr>
+      <w:r>
+        <w:rPr>
+          <w:lang w:val="en-US"/>
+        </w:rPr>
+        <w:t>Navigation RawMaterials : RequeredMaterials</w:t>
+      </w:r>
+    </w:p>
+    <w:p>
+      <w:pPr>
+        <w:pStyle w:val="ListParagraph"/>
+        <w:numPr>
+          <w:ilvl w:val="1"/>
+          <w:numId w:val="4"/>
+        </w:numPr>
+        <w:rPr>
+          <w:lang w:val="en-US"/>
+        </w:rPr>
+      </w:pPr>
+      <w:r>
+        <w:rPr>
+          <w:lang w:val="en-US"/>
+        </w:rPr>
+        <w:t>Double : PassiveCosts</w:t>
+      </w:r>
+    </w:p>
+    <w:p>
+      <w:pPr>
+        <w:pStyle w:val="ListParagraph"/>
+        <w:numPr>
+          <w:ilvl w:val="0"/>
+          <w:numId w:val="4"/>
+        </w:numPr>
+        <w:rPr>
+          <w:lang w:val="en-US"/>
+        </w:rPr>
+      </w:pPr>
+      <w:r>
+        <w:rPr>
+          <w:lang w:val="en-US"/>
+        </w:rPr>
+        <w:t>Supplier:</w:t>
+      </w:r>
+    </w:p>
+    <w:p>
+      <w:pPr>
+        <w:pStyle w:val="ListParagraph"/>
+        <w:numPr>
+          <w:ilvl w:val="1"/>
+          <w:numId w:val="4"/>
+        </w:numPr>
+        <w:rPr>
+          <w:lang w:val="en-US"/>
+        </w:rPr>
+      </w:pPr>
+      <w:r>
+        <w:rPr>
+          <w:lang w:val="en-US"/>
+        </w:rPr>
+        <w:t>Int  : ID</w:t>
+      </w:r>
+    </w:p>
+    <w:p>
+      <w:pPr>
+        <w:pStyle w:val="ListParagraph"/>
+        <w:numPr>
+          <w:ilvl w:val="1"/>
+          <w:numId w:val="4"/>
+        </w:numPr>
+        <w:rPr>
+          <w:lang w:val="en-US"/>
+        </w:rPr>
+      </w:pPr>
+      <w:r>
+        <w:rPr>
+          <w:lang w:val="en-US"/>
+        </w:rPr>
+        <w:t>String : Name (it can be a company)</w:t>
+      </w:r>
+    </w:p>
+    <w:p>
+      <w:pPr>
+        <w:pStyle w:val="ListParagraph"/>
+        <w:numPr>
+          <w:ilvl w:val="1"/>
+          <w:numId w:val="4"/>
+        </w:numPr>
+        <w:rPr>
+          <w:lang w:val="en-US"/>
+        </w:rPr>
+      </w:pPr>
+      <w:r>
+        <w:rPr>
+          <w:lang w:val="en-US"/>
+        </w:rPr>
+        <w:t xml:space="preserve">Navigation List : </w:t>
+      </w:r>
+      <w:r>
+        <w:rPr>
+          <w:lang w:val="en-US"/>
+        </w:rPr>
+        <w:t>RawMaterials</w:t>
+      </w:r>
+    </w:p>
+    <w:p>
+      <w:pPr>
+        <w:pStyle w:val="ListParagraph"/>
+        <w:numPr>
+          <w:ilvl w:val="1"/>
+          <w:numId w:val="4"/>
+        </w:numPr>
+        <w:rPr>
+          <w:lang w:val="en-US"/>
+        </w:rPr>
+      </w:pPr>
+      <w:r>
+        <w:rPr>
+          <w:lang w:val="en-US"/>
+        </w:rPr>
+        <w:t>Transport</w:t>
+      </w:r>
+    </w:p>
+    <w:p>
+      <w:pPr>
+        <w:pStyle w:val="ListParagraph"/>
+        <w:numPr>
+          <w:ilvl w:val="1"/>
+          <w:numId w:val="4"/>
+        </w:numPr>
+        <w:rPr>
+          <w:lang w:val="en-US"/>
+        </w:rPr>
+      </w:pPr>
+      <w:r>
+        <w:rPr>
+          <w:lang w:val="en-US"/>
+        </w:rPr>
+        <w:t>Contact</w:t>
+      </w:r>
+    </w:p>
+    <w:p>
+      <w:pPr>
+        <w:pStyle w:val="ListParagraph"/>
+        <w:numPr>
+          <w:ilvl w:val="0"/>
+          <w:numId w:val="4"/>
+        </w:numPr>
+        <w:rPr>
+          <w:lang w:val="en-US"/>
+        </w:rPr>
+      </w:pPr>
+      <w:r>
+        <w:rPr>
+          <w:lang w:val="en-US"/>
+        </w:rPr>
+        <w:t>RawMaterials</w:t>
+      </w:r>
+      <w:r>
+        <w:rPr>
+          <w:lang w:val="en-US"/>
+        </w:rPr>
+        <w:t>ToOrder</w:t>
+      </w:r>
+      <w:r>
+        <w:rPr>
+          <w:lang w:val="en-US"/>
+        </w:rPr>
+        <w:t>:</w:t>
+      </w:r>
+    </w:p>
+    <w:p>
+      <w:pPr>
+        <w:pStyle w:val="ListParagraph"/>
+        <w:numPr>
+          <w:ilvl w:val="1"/>
+          <w:numId w:val="4"/>
+        </w:numPr>
+        <w:rPr>
+          <w:lang w:val="en-US"/>
+        </w:rPr>
+      </w:pPr>
+      <w:r>
+        <w:rPr>
+          <w:lang w:val="en-US"/>
+        </w:rPr>
+        <w:t>Int : ID</w:t>
+      </w:r>
+    </w:p>
+    <w:p>
+      <w:pPr>
+        <w:pStyle w:val="ListParagraph"/>
+        <w:numPr>
+          <w:ilvl w:val="1"/>
+          <w:numId w:val="4"/>
+        </w:numPr>
+        <w:rPr>
+          <w:lang w:val="en-US"/>
+        </w:rPr>
+      </w:pPr>
+      <w:r>
+        <w:rPr>
+          <w:lang w:val="en-US"/>
+        </w:rPr>
+        <w:t>String : Name</w:t>
+      </w:r>
+    </w:p>
+    <w:p>
+      <w:pPr>
+        <w:pStyle w:val="ListParagraph"/>
+        <w:numPr>
+          <w:ilvl w:val="1"/>
+          <w:numId w:val="4"/>
+        </w:numPr>
+        <w:rPr>
+          <w:lang w:val="en-US"/>
+        </w:rPr>
+      </w:pPr>
+      <w:r>
+        <w:rPr>
+          <w:lang w:val="en-US"/>
+        </w:rPr>
+        <w:t xml:space="preserve">Double : Price </w:t>
+      </w:r>
+    </w:p>
+    <w:p>
+      <w:pPr>
+        <w:pStyle w:val="ListParagraph"/>
+        <w:numPr>
+          <w:ilvl w:val="1"/>
+          <w:numId w:val="4"/>
+        </w:numPr>
+        <w:rPr>
+          <w:lang w:val="en-US"/>
+        </w:rPr>
+      </w:pPr>
+      <w:r>
+        <w:rPr>
+          <w:lang w:val="en-US"/>
+        </w:rPr>
+        <w:lastRenderedPageBreak/>
+        <w:t>Int : Supplier ID</w:t>
+      </w:r>
     </w:p>
     <w:sectPr>
       <w:pgSz w:w="11906" w:h="16838"/>
@@ -214,7 +785,7 @@
 </file>
 
 <file path=word/numbering.xml><?xml version="1.0" encoding="utf-8"?>
-<w:numbering xmlns:wpc="http://schemas.microsoft.com/office/word/2010/wordprocessingCanvas" xmlns:cx="http://schemas.microsoft.com/office/drawing/2014/chartex" xmlns:mc="http://schemas.openxmlformats.org/markup-compatibility/2006" xmlns:o="urn:schemas-microsoft-com:office:office" xmlns:r="http://schemas.openxmlformats.org/officeDocument/2006/relationships" xmlns:m="http://schemas.openxmlformats.org/officeDocument/2006/math" xmlns:v="urn:schemas-microsoft-com:vml" xmlns:wp14="http://schemas.microsoft.com/office/word/2010/wordprocessingDrawing" xmlns:wp="http://schemas.openxmlformats.org/drawingml/2006/wordprocessingDrawing" xmlns:w10="urn:schemas-microsoft-com:office:word" xmlns:w="http://schemas.openxmlformats.org/wordprocessingml/2006/main" xmlns:w14="http://schemas.microsoft.com/office/word/2010/wordml" xmlns:w15="http://schemas.microsoft.com/office/word/2012/wordml" xmlns:w16se="http://schemas.microsoft.com/office/word/2015/wordml/symex" xmlns:wpg="http://schemas.microsoft.com/office/word/2010/wordprocessingGroup" xmlns:wpi="http://schemas.microsoft.com/office/word/2010/wordprocessingInk" xmlns:wne="http://schemas.microsoft.com/office/word/2006/wordml" xmlns:wps="http://schemas.microsoft.com/office/word/2010/wordprocessingShape" mc:Ignorable="w14 w15 w16se wp14">
+<w:numbering xmlns:wpc="http://schemas.microsoft.com/office/word/2010/wordprocessingCanvas" xmlns:cx="http://schemas.microsoft.com/office/drawing/2014/chartex" xmlns:cx1="http://schemas.microsoft.com/office/drawing/2015/9/8/chartex" xmlns:cx2="http://schemas.microsoft.com/office/drawing/2015/10/21/chartex" xmlns:cx3="http://schemas.microsoft.com/office/drawing/2016/5/9/chartex" xmlns:cx4="http://schemas.microsoft.com/office/drawing/2016/5/10/chartex" xmlns:cx5="http://schemas.microsoft.com/office/drawing/2016/5/11/chartex" xmlns:cx6="http://schemas.microsoft.com/office/drawing/2016/5/12/chartex" xmlns:cx7="http://schemas.microsoft.com/office/drawing/2016/5/13/chartex" xmlns:cx8="http://schemas.microsoft.com/office/drawing/2016/5/14/chartex" xmlns:mc="http://schemas.openxmlformats.org/markup-compatibility/2006" xmlns:aink="http://schemas.microsoft.com/office/drawing/2016/ink" xmlns:am3d="http://schemas.microsoft.com/office/drawing/2017/model3d" xmlns:o="urn:schemas-microsoft-com:office:office" xmlns:r="http://schemas.openxmlformats.org/officeDocument/2006/relationships" xmlns:m="http://schemas.openxmlformats.org/officeDocument/2006/math" xmlns:v="urn:schemas-microsoft-com:vml" xmlns:wp14="http://schemas.microsoft.com/office/word/2010/wordprocessingDrawing" xmlns:wp="http://schemas.openxmlformats.org/drawingml/2006/wordprocessingDrawing" xmlns:w10="urn:schemas-microsoft-com:office:word" xmlns:w="http://schemas.openxmlformats.org/wordprocessingml/2006/main" xmlns:w14="http://schemas.microsoft.com/office/word/2010/wordml" xmlns:w15="http://schemas.microsoft.com/office/word/2012/wordml" xmlns:w16cex="http://schemas.microsoft.com/office/word/2018/wordml/cex" xmlns:w16cid="http://schemas.microsoft.com/office/word/2016/wordml/cid" xmlns:w16="http://schemas.microsoft.com/office/word/2018/wordml" xmlns:w16se="http://schemas.microsoft.com/office/word/2015/wordml/symex" xmlns:wpg="http://schemas.microsoft.com/office/word/2010/wordprocessingGroup" xmlns:wpi="http://schemas.microsoft.com/office/word/2010/wordprocessingInk" xmlns:wne="http://schemas.microsoft.com/office/word/2006/wordml" xmlns:wps="http://schemas.microsoft.com/office/word/2010/wordprocessingShape" mc:Ignorable="w14 w15 w16se w16cid w16 w16cex wp14">
   <w:abstractNum w:abstractNumId="0" w15:restartNumberingAfterBreak="0">
     <w:nsid w:val="24674B24"/>
     <w:multiLevelType w:val="hybridMultilevel"/>
@@ -302,6 +873,119 @@
     </w:lvl>
   </w:abstractNum>
   <w:abstractNum w:abstractNumId="1" w15:restartNumberingAfterBreak="0">
+    <w:nsid w:val="34485E3E"/>
+    <w:multiLevelType w:val="hybridMultilevel"/>
+    <w:tmpl w:val="2E6C3340"/>
+    <w:lvl w:ilvl="0" w:tplc="04090001">
+      <w:start w:val="1"/>
+      <w:numFmt w:val="bullet"/>
+      <w:lvlText w:val=""/>
+      <w:lvlJc w:val="left"/>
+      <w:pPr>
+        <w:ind w:left="720" w:hanging="360"/>
+      </w:pPr>
+      <w:rPr>
+        <w:rFonts w:ascii="Symbol" w:hAnsi="Symbol" w:hint="default"/>
+      </w:rPr>
+    </w:lvl>
+    <w:lvl w:ilvl="1" w:tplc="04090003">
+      <w:start w:val="1"/>
+      <w:numFmt w:val="bullet"/>
+      <w:lvlText w:val="o"/>
+      <w:lvlJc w:val="left"/>
+      <w:pPr>
+        <w:ind w:left="1440" w:hanging="360"/>
+      </w:pPr>
+      <w:rPr>
+        <w:rFonts w:ascii="Courier New" w:hAnsi="Courier New" w:cs="Courier New" w:hint="default"/>
+      </w:rPr>
+    </w:lvl>
+    <w:lvl w:ilvl="2" w:tplc="04090005" w:tentative="1">
+      <w:start w:val="1"/>
+      <w:numFmt w:val="bullet"/>
+      <w:lvlText w:val=""/>
+      <w:lvlJc w:val="left"/>
+      <w:pPr>
+        <w:ind w:left="2160" w:hanging="360"/>
+      </w:pPr>
+      <w:rPr>
+        <w:rFonts w:ascii="Wingdings" w:hAnsi="Wingdings" w:hint="default"/>
+      </w:rPr>
+    </w:lvl>
+    <w:lvl w:ilvl="3" w:tplc="04090001" w:tentative="1">
+      <w:start w:val="1"/>
+      <w:numFmt w:val="bullet"/>
+      <w:lvlText w:val=""/>
+      <w:lvlJc w:val="left"/>
+      <w:pPr>
+        <w:ind w:left="2880" w:hanging="360"/>
+      </w:pPr>
+      <w:rPr>
+        <w:rFonts w:ascii="Symbol" w:hAnsi="Symbol" w:hint="default"/>
+      </w:rPr>
+    </w:lvl>
+    <w:lvl w:ilvl="4" w:tplc="04090003" w:tentative="1">
+      <w:start w:val="1"/>
+      <w:numFmt w:val="bullet"/>
+      <w:lvlText w:val="o"/>
+      <w:lvlJc w:val="left"/>
+      <w:pPr>
+        <w:ind w:left="3600" w:hanging="360"/>
+      </w:pPr>
+      <w:rPr>
+        <w:rFonts w:ascii="Courier New" w:hAnsi="Courier New" w:cs="Courier New" w:hint="default"/>
+      </w:rPr>
+    </w:lvl>
+    <w:lvl w:ilvl="5" w:tplc="04090005" w:tentative="1">
+      <w:start w:val="1"/>
+      <w:numFmt w:val="bullet"/>
+      <w:lvlText w:val=""/>
+      <w:lvlJc w:val="left"/>
+      <w:pPr>
+        <w:ind w:left="4320" w:hanging="360"/>
+      </w:pPr>
+      <w:rPr>
+        <w:rFonts w:ascii="Wingdings" w:hAnsi="Wingdings" w:hint="default"/>
+      </w:rPr>
+    </w:lvl>
+    <w:lvl w:ilvl="6" w:tplc="04090001" w:tentative="1">
+      <w:start w:val="1"/>
+      <w:numFmt w:val="bullet"/>
+      <w:lvlText w:val=""/>
+      <w:lvlJc w:val="left"/>
+      <w:pPr>
+        <w:ind w:left="5040" w:hanging="360"/>
+      </w:pPr>
+      <w:rPr>
+        <w:rFonts w:ascii="Symbol" w:hAnsi="Symbol" w:hint="default"/>
+      </w:rPr>
+    </w:lvl>
+    <w:lvl w:ilvl="7" w:tplc="04090003" w:tentative="1">
+      <w:start w:val="1"/>
+      <w:numFmt w:val="bullet"/>
+      <w:lvlText w:val="o"/>
+      <w:lvlJc w:val="left"/>
+      <w:pPr>
+        <w:ind w:left="5760" w:hanging="360"/>
+      </w:pPr>
+      <w:rPr>
+        <w:rFonts w:ascii="Courier New" w:hAnsi="Courier New" w:cs="Courier New" w:hint="default"/>
+      </w:rPr>
+    </w:lvl>
+    <w:lvl w:ilvl="8" w:tplc="04090005" w:tentative="1">
+      <w:start w:val="1"/>
+      <w:numFmt w:val="bullet"/>
+      <w:lvlText w:val=""/>
+      <w:lvlJc w:val="left"/>
+      <w:pPr>
+        <w:ind w:left="6480" w:hanging="360"/>
+      </w:pPr>
+      <w:rPr>
+        <w:rFonts w:ascii="Wingdings" w:hAnsi="Wingdings" w:hint="default"/>
+      </w:rPr>
+    </w:lvl>
+  </w:abstractNum>
+  <w:abstractNum w:abstractNumId="2" w15:restartNumberingAfterBreak="0">
     <w:nsid w:val="5D86378A"/>
     <w:multiLevelType w:val="hybridMultilevel"/>
     <w:tmpl w:val="D360C7E4"/>
@@ -387,7 +1071,7 @@
       </w:pPr>
     </w:lvl>
   </w:abstractNum>
-  <w:abstractNum w:abstractNumId="2" w15:restartNumberingAfterBreak="0">
+  <w:abstractNum w:abstractNumId="3" w15:restartNumberingAfterBreak="0">
     <w:nsid w:val="63B56848"/>
     <w:multiLevelType w:val="hybridMultilevel"/>
     <w:tmpl w:val="BD3E8C1E"/>
@@ -474,19 +1158,22 @@
     </w:lvl>
   </w:abstractNum>
   <w:num w:numId="1">
-    <w:abstractNumId w:val="1"/>
+    <w:abstractNumId w:val="2"/>
   </w:num>
   <w:num w:numId="2">
-    <w:abstractNumId w:val="2"/>
+    <w:abstractNumId w:val="3"/>
   </w:num>
   <w:num w:numId="3">
     <w:abstractNumId w:val="0"/>
+  </w:num>
+  <w:num w:numId="4">
+    <w:abstractNumId w:val="1"/>
   </w:num>
 </w:numbering>
 </file>
 
 <file path=word/styles.xml><?xml version="1.0" encoding="utf-8"?>
-<w:styles xmlns:mc="http://schemas.openxmlformats.org/markup-compatibility/2006" xmlns:r="http://schemas.openxmlformats.org/officeDocument/2006/relationships" xmlns:w="http://schemas.openxmlformats.org/wordprocessingml/2006/main" xmlns:w14="http://schemas.microsoft.com/office/word/2010/wordml" xmlns:w15="http://schemas.microsoft.com/office/word/2012/wordml" xmlns:w16se="http://schemas.microsoft.com/office/word/2015/wordml/symex" mc:Ignorable="w14 w15 w16se">
+<w:styles xmlns:mc="http://schemas.openxmlformats.org/markup-compatibility/2006" xmlns:r="http://schemas.openxmlformats.org/officeDocument/2006/relationships" xmlns:w="http://schemas.openxmlformats.org/wordprocessingml/2006/main" xmlns:w14="http://schemas.microsoft.com/office/word/2010/wordml" xmlns:w15="http://schemas.microsoft.com/office/word/2012/wordml" xmlns:w16cex="http://schemas.microsoft.com/office/word/2018/wordml/cex" xmlns:w16cid="http://schemas.microsoft.com/office/word/2016/wordml/cid" xmlns:w16="http://schemas.microsoft.com/office/word/2018/wordml" xmlns:w16se="http://schemas.microsoft.com/office/word/2015/wordml/symex" mc:Ignorable="w14 w15 w16se w16cid w16 w16cex">
   <w:docDefaults>
     <w:rPrDefault>
       <w:rPr>
@@ -502,7 +1189,7 @@
       </w:pPr>
     </w:pPrDefault>
   </w:docDefaults>
-  <w:latentStyles w:defLockedState="0" w:defUIPriority="99" w:defSemiHidden="0" w:defUnhideWhenUsed="0" w:defQFormat="0" w:count="371">
+  <w:latentStyles w:defLockedState="0" w:defUIPriority="99" w:defSemiHidden="0" w:defUnhideWhenUsed="0" w:defQFormat="0" w:count="376">
     <w:lsdException w:name="Normal" w:uiPriority="0" w:qFormat="1"/>
     <w:lsdException w:name="heading 1" w:uiPriority="9" w:qFormat="1"/>
     <w:lsdException w:name="heading 2" w:semiHidden="1" w:uiPriority="9" w:unhideWhenUsed="1" w:qFormat="1"/>
@@ -608,7 +1295,6 @@
     <w:lsdException w:name="HTML Sample" w:semiHidden="1" w:unhideWhenUsed="1"/>
     <w:lsdException w:name="HTML Typewriter" w:semiHidden="1" w:unhideWhenUsed="1"/>
     <w:lsdException w:name="HTML Variable" w:semiHidden="1" w:unhideWhenUsed="1"/>
-    <w:lsdException w:name="Normal Table" w:semiHidden="1" w:unhideWhenUsed="1"/>
     <w:lsdException w:name="annotation subject" w:semiHidden="1" w:unhideWhenUsed="1"/>
     <w:lsdException w:name="No List" w:semiHidden="1" w:unhideWhenUsed="1"/>
     <w:lsdException w:name="Outline List 1" w:semiHidden="1" w:unhideWhenUsed="1"/>
@@ -651,11 +1337,8 @@
     <w:lsdException w:name="Table Contemporary" w:semiHidden="1" w:unhideWhenUsed="1"/>
     <w:lsdException w:name="Table Elegant" w:semiHidden="1" w:unhideWhenUsed="1"/>
     <w:lsdException w:name="Table Professional" w:semiHidden="1" w:unhideWhenUsed="1"/>
-    <w:lsdException w:name="Table Subtle 1" w:semiHidden="1" w:unhideWhenUsed="1"/>
     <w:lsdException w:name="Table Subtle 2" w:semiHidden="1" w:unhideWhenUsed="1"/>
     <w:lsdException w:name="Table Web 1" w:semiHidden="1" w:unhideWhenUsed="1"/>
-    <w:lsdException w:name="Table Web 2" w:semiHidden="1" w:unhideWhenUsed="1"/>
-    <w:lsdException w:name="Table Web 3" w:semiHidden="1" w:unhideWhenUsed="1"/>
     <w:lsdException w:name="Balloon Text" w:semiHidden="1" w:unhideWhenUsed="1"/>
     <w:lsdException w:name="Table Grid" w:uiPriority="39"/>
     <w:lsdException w:name="Table Theme" w:semiHidden="1" w:unhideWhenUsed="1"/>
@@ -874,18 +1557,23 @@
     <w:lsdException w:name="List Table 5 Dark Accent 6" w:uiPriority="50"/>
     <w:lsdException w:name="List Table 6 Colorful Accent 6" w:uiPriority="51"/>
     <w:lsdException w:name="List Table 7 Colorful Accent 6" w:uiPriority="52"/>
+    <w:lsdException w:name="Mention" w:semiHidden="1" w:unhideWhenUsed="1"/>
+    <w:lsdException w:name="Smart Hyperlink" w:semiHidden="1" w:unhideWhenUsed="1"/>
+    <w:lsdException w:name="Hashtag" w:semiHidden="1" w:unhideWhenUsed="1"/>
+    <w:lsdException w:name="Unresolved Mention" w:semiHidden="1" w:unhideWhenUsed="1"/>
+    <w:lsdException w:name="Smart Link" w:semiHidden="1" w:unhideWhenUsed="1"/>
   </w:latentStyles>
-  <w:style w:type="paragraph" w:default="1" w:styleId="a">
+  <w:style w:type="paragraph" w:default="1" w:styleId="Normal">
     <w:name w:val="Normal"/>
     <w:qFormat/>
   </w:style>
-  <w:style w:type="character" w:default="1" w:styleId="a0">
+  <w:style w:type="character" w:default="1" w:styleId="DefaultParagraphFont">
     <w:name w:val="Default Paragraph Font"/>
     <w:uiPriority w:val="1"/>
     <w:semiHidden/>
     <w:unhideWhenUsed/>
   </w:style>
-  <w:style w:type="table" w:default="1" w:styleId="a1">
+  <w:style w:type="table" w:default="1" w:styleId="TableNormal">
     <w:name w:val="Normal Table"/>
     <w:uiPriority w:val="99"/>
     <w:semiHidden/>
@@ -900,15 +1588,15 @@
       </w:tblCellMar>
     </w:tblPr>
   </w:style>
-  <w:style w:type="numbering" w:default="1" w:styleId="a2">
+  <w:style w:type="numbering" w:default="1" w:styleId="NoList">
     <w:name w:val="No List"/>
     <w:uiPriority w:val="99"/>
     <w:semiHidden/>
     <w:unhideWhenUsed/>
   </w:style>
-  <w:style w:type="paragraph" w:styleId="a3">
+  <w:style w:type="paragraph" w:styleId="ListParagraph">
     <w:name w:val="List Paragraph"/>
-    <w:basedOn w:val="a"/>
+    <w:basedOn w:val="Normal"/>
     <w:uiPriority w:val="34"/>
     <w:qFormat/>
     <w:rsid w:val="00A136BA"/>

</xml_diff>